<commit_message>
Use case added to SRS
</commit_message>
<xml_diff>
--- a/SRS/Requirements.docx
+++ b/SRS/Requirements.docx
@@ -590,7 +590,7 @@
     <w:tbl>
       <w:tblPr>
         <w:jc w:val="left"/>
-        <w:tblInd w:w="268" w:type="dxa"/>
+        <w:tblInd w:w="263" w:type="dxa"/>
         <w:tblBorders>
           <w:top w:val="single" w:sz="4" w:space="0" w:color="000001"/>
           <w:left w:val="single" w:sz="4" w:space="0" w:color="000001"/>
@@ -601,13 +601,13 @@
         </w:tblBorders>
         <w:tblCellMar>
           <w:top w:w="0" w:type="dxa"/>
-          <w:left w:w="88" w:type="dxa"/>
+          <w:left w:w="83" w:type="dxa"/>
           <w:bottom w:w="0" w:type="dxa"/>
           <w:right w:w="108" w:type="dxa"/>
         </w:tblCellMar>
       </w:tblPr>
       <w:tblGrid>
-        <w:gridCol w:w="823"/>
+        <w:gridCol w:w="822"/>
         <w:gridCol w:w="2172"/>
         <w:gridCol w:w="4733"/>
         <w:gridCol w:w="1036"/>
@@ -618,7 +618,7 @@
         </w:trPr>
         <w:tc>
           <w:tcPr>
-            <w:tcW w:w="823" w:type="dxa"/>
+            <w:tcW w:w="822" w:type="dxa"/>
             <w:tcBorders>
               <w:top w:val="single" w:sz="4" w:space="0" w:color="000001"/>
               <w:left w:val="single" w:sz="4" w:space="0" w:color="000001"/>
@@ -629,7 +629,7 @@
             </w:tcBorders>
             <w:shd w:fill="FFFFFF" w:val="clear"/>
             <w:tcMar>
-              <w:left w:w="88" w:type="dxa"/>
+              <w:left w:w="83" w:type="dxa"/>
             </w:tcMar>
             <w:vAlign w:val="bottom"/>
           </w:tcPr>
@@ -669,7 +669,7 @@
             </w:tcBorders>
             <w:shd w:fill="FFFFFF" w:val="clear"/>
             <w:tcMar>
-              <w:left w:w="88" w:type="dxa"/>
+              <w:left w:w="83" w:type="dxa"/>
             </w:tcMar>
             <w:vAlign w:val="bottom"/>
           </w:tcPr>
@@ -709,7 +709,7 @@
             </w:tcBorders>
             <w:shd w:fill="FFFFFF" w:val="clear"/>
             <w:tcMar>
-              <w:left w:w="88" w:type="dxa"/>
+              <w:left w:w="83" w:type="dxa"/>
             </w:tcMar>
             <w:vAlign w:val="bottom"/>
           </w:tcPr>
@@ -749,7 +749,7 @@
             </w:tcBorders>
             <w:shd w:fill="FFFFFF" w:val="clear"/>
             <w:tcMar>
-              <w:left w:w="88" w:type="dxa"/>
+              <w:left w:w="83" w:type="dxa"/>
             </w:tcMar>
             <w:vAlign w:val="bottom"/>
           </w:tcPr>
@@ -783,7 +783,7 @@
         </w:trPr>
         <w:tc>
           <w:tcPr>
-            <w:tcW w:w="823" w:type="dxa"/>
+            <w:tcW w:w="822" w:type="dxa"/>
             <w:tcBorders>
               <w:top w:val="single" w:sz="4" w:space="0" w:color="000001"/>
               <w:left w:val="single" w:sz="4" w:space="0" w:color="000001"/>
@@ -794,7 +794,7 @@
             </w:tcBorders>
             <w:shd w:fill="FFFFFF" w:val="clear"/>
             <w:tcMar>
-              <w:left w:w="88" w:type="dxa"/>
+              <w:left w:w="83" w:type="dxa"/>
             </w:tcMar>
           </w:tcPr>
           <w:p>
@@ -837,7 +837,7 @@
             </w:tcBorders>
             <w:shd w:fill="FFFFFF" w:val="clear"/>
             <w:tcMar>
-              <w:left w:w="88" w:type="dxa"/>
+              <w:left w:w="83" w:type="dxa"/>
             </w:tcMar>
           </w:tcPr>
           <w:p>
@@ -875,7 +875,7 @@
             </w:tcBorders>
             <w:shd w:fill="FFFFFF" w:val="clear"/>
             <w:tcMar>
-              <w:left w:w="88" w:type="dxa"/>
+              <w:left w:w="83" w:type="dxa"/>
             </w:tcMar>
           </w:tcPr>
           <w:p>
@@ -913,7 +913,7 @@
             </w:tcBorders>
             <w:shd w:fill="FFFFFF" w:val="clear"/>
             <w:tcMar>
-              <w:left w:w="88" w:type="dxa"/>
+              <w:left w:w="83" w:type="dxa"/>
             </w:tcMar>
           </w:tcPr>
           <w:p>
@@ -946,7 +946,7 @@
         </w:trPr>
         <w:tc>
           <w:tcPr>
-            <w:tcW w:w="823" w:type="dxa"/>
+            <w:tcW w:w="822" w:type="dxa"/>
             <w:tcBorders>
               <w:top w:val="nil"/>
               <w:left w:val="single" w:sz="4" w:space="0" w:color="000001"/>
@@ -957,7 +957,7 @@
             </w:tcBorders>
             <w:shd w:fill="FFFFFF" w:val="clear"/>
             <w:tcMar>
-              <w:left w:w="88" w:type="dxa"/>
+              <w:left w:w="83" w:type="dxa"/>
             </w:tcMar>
           </w:tcPr>
           <w:p>
@@ -1000,7 +1000,7 @@
             </w:tcBorders>
             <w:shd w:fill="FFFFFF" w:val="clear"/>
             <w:tcMar>
-              <w:left w:w="88" w:type="dxa"/>
+              <w:left w:w="83" w:type="dxa"/>
             </w:tcMar>
           </w:tcPr>
           <w:p>
@@ -1040,7 +1040,7 @@
             </w:tcBorders>
             <w:shd w:fill="FFFFFF" w:val="clear"/>
             <w:tcMar>
-              <w:left w:w="88" w:type="dxa"/>
+              <w:left w:w="83" w:type="dxa"/>
             </w:tcMar>
           </w:tcPr>
           <w:p>
@@ -1078,7 +1078,7 @@
             </w:tcBorders>
             <w:shd w:fill="FFFFFF" w:val="clear"/>
             <w:tcMar>
-              <w:left w:w="88" w:type="dxa"/>
+              <w:left w:w="83" w:type="dxa"/>
             </w:tcMar>
           </w:tcPr>
           <w:p>
@@ -1111,7 +1111,7 @@
         </w:trPr>
         <w:tc>
           <w:tcPr>
-            <w:tcW w:w="823" w:type="dxa"/>
+            <w:tcW w:w="822" w:type="dxa"/>
             <w:tcBorders>
               <w:top w:val="nil"/>
               <w:left w:val="single" w:sz="4" w:space="0" w:color="000001"/>
@@ -1122,7 +1122,7 @@
             </w:tcBorders>
             <w:shd w:fill="FFFFFF" w:val="clear"/>
             <w:tcMar>
-              <w:left w:w="88" w:type="dxa"/>
+              <w:left w:w="83" w:type="dxa"/>
             </w:tcMar>
           </w:tcPr>
           <w:p>
@@ -1165,7 +1165,7 @@
             </w:tcBorders>
             <w:shd w:fill="FFFFFF" w:val="clear"/>
             <w:tcMar>
-              <w:left w:w="88" w:type="dxa"/>
+              <w:left w:w="83" w:type="dxa"/>
             </w:tcMar>
           </w:tcPr>
           <w:p>
@@ -1205,7 +1205,7 @@
             </w:tcBorders>
             <w:shd w:fill="FFFFFF" w:val="clear"/>
             <w:tcMar>
-              <w:left w:w="88" w:type="dxa"/>
+              <w:left w:w="83" w:type="dxa"/>
             </w:tcMar>
           </w:tcPr>
           <w:p>
@@ -1243,7 +1243,7 @@
             </w:tcBorders>
             <w:shd w:fill="FFFFFF" w:val="clear"/>
             <w:tcMar>
-              <w:left w:w="88" w:type="dxa"/>
+              <w:left w:w="83" w:type="dxa"/>
             </w:tcMar>
           </w:tcPr>
           <w:p>
@@ -1276,7 +1276,7 @@
         </w:trPr>
         <w:tc>
           <w:tcPr>
-            <w:tcW w:w="823" w:type="dxa"/>
+            <w:tcW w:w="822" w:type="dxa"/>
             <w:tcBorders>
               <w:top w:val="nil"/>
               <w:left w:val="single" w:sz="4" w:space="0" w:color="000001"/>
@@ -1287,7 +1287,7 @@
             </w:tcBorders>
             <w:shd w:fill="FFFFFF" w:val="clear"/>
             <w:tcMar>
-              <w:left w:w="88" w:type="dxa"/>
+              <w:left w:w="83" w:type="dxa"/>
             </w:tcMar>
           </w:tcPr>
           <w:p>
@@ -1330,7 +1330,7 @@
             </w:tcBorders>
             <w:shd w:fill="FFFFFF" w:val="clear"/>
             <w:tcMar>
-              <w:left w:w="88" w:type="dxa"/>
+              <w:left w:w="83" w:type="dxa"/>
             </w:tcMar>
           </w:tcPr>
           <w:p>
@@ -1370,7 +1370,7 @@
             </w:tcBorders>
             <w:shd w:fill="FFFFFF" w:val="clear"/>
             <w:tcMar>
-              <w:left w:w="88" w:type="dxa"/>
+              <w:left w:w="83" w:type="dxa"/>
             </w:tcMar>
           </w:tcPr>
           <w:p>
@@ -1408,7 +1408,7 @@
             </w:tcBorders>
             <w:shd w:fill="FFFFFF" w:val="clear"/>
             <w:tcMar>
-              <w:left w:w="88" w:type="dxa"/>
+              <w:left w:w="83" w:type="dxa"/>
             </w:tcMar>
           </w:tcPr>
           <w:p>
@@ -1441,7 +1441,7 @@
         </w:trPr>
         <w:tc>
           <w:tcPr>
-            <w:tcW w:w="823" w:type="dxa"/>
+            <w:tcW w:w="822" w:type="dxa"/>
             <w:tcBorders>
               <w:top w:val="single" w:sz="4" w:space="0" w:color="000001"/>
               <w:left w:val="single" w:sz="4" w:space="0" w:color="000001"/>
@@ -1452,7 +1452,7 @@
             </w:tcBorders>
             <w:shd w:fill="FFFFFF" w:val="clear"/>
             <w:tcMar>
-              <w:left w:w="88" w:type="dxa"/>
+              <w:left w:w="83" w:type="dxa"/>
             </w:tcMar>
           </w:tcPr>
           <w:p>
@@ -1495,7 +1495,7 @@
             </w:tcBorders>
             <w:shd w:fill="FFFFFF" w:val="clear"/>
             <w:tcMar>
-              <w:left w:w="88" w:type="dxa"/>
+              <w:left w:w="83" w:type="dxa"/>
             </w:tcMar>
           </w:tcPr>
           <w:p>
@@ -1533,7 +1533,7 @@
             </w:tcBorders>
             <w:shd w:fill="FFFFFF" w:val="clear"/>
             <w:tcMar>
-              <w:left w:w="88" w:type="dxa"/>
+              <w:left w:w="83" w:type="dxa"/>
             </w:tcMar>
           </w:tcPr>
           <w:p>
@@ -1571,7 +1571,7 @@
             </w:tcBorders>
             <w:shd w:fill="FFFFFF" w:val="clear"/>
             <w:tcMar>
-              <w:left w:w="88" w:type="dxa"/>
+              <w:left w:w="83" w:type="dxa"/>
             </w:tcMar>
           </w:tcPr>
           <w:p>
@@ -1593,16 +1593,7 @@
                 <w:sz w:val="22"/>
                 <w:szCs w:val="22"/>
               </w:rPr>
-              <w:t>R</w:t>
-            </w:r>
-            <w:r>
-              <w:rPr>
-                <w:rFonts w:cs="Times New Roman" w:ascii="Calibri" w:hAnsi="Calibri"/>
-                <w:i w:val="false"/>
-                <w:sz w:val="22"/>
-                <w:szCs w:val="22"/>
-              </w:rPr>
-              <w:t>1</w:t>
+              <w:t>R1</w:t>
             </w:r>
           </w:p>
         </w:tc>
@@ -1613,7 +1604,7 @@
         </w:trPr>
         <w:tc>
           <w:tcPr>
-            <w:tcW w:w="823" w:type="dxa"/>
+            <w:tcW w:w="822" w:type="dxa"/>
             <w:tcBorders>
               <w:top w:val="single" w:sz="4" w:space="0" w:color="000001"/>
               <w:left w:val="single" w:sz="4" w:space="0" w:color="000001"/>
@@ -1624,7 +1615,7 @@
             </w:tcBorders>
             <w:shd w:fill="FFFFFF" w:val="clear"/>
             <w:tcMar>
-              <w:left w:w="88" w:type="dxa"/>
+              <w:left w:w="83" w:type="dxa"/>
             </w:tcMar>
           </w:tcPr>
           <w:p>
@@ -1667,7 +1658,7 @@
             </w:tcBorders>
             <w:shd w:fill="FFFFFF" w:val="clear"/>
             <w:tcMar>
-              <w:left w:w="88" w:type="dxa"/>
+              <w:left w:w="83" w:type="dxa"/>
             </w:tcMar>
           </w:tcPr>
           <w:p>
@@ -1705,7 +1696,7 @@
             </w:tcBorders>
             <w:shd w:fill="FFFFFF" w:val="clear"/>
             <w:tcMar>
-              <w:left w:w="88" w:type="dxa"/>
+              <w:left w:w="83" w:type="dxa"/>
             </w:tcMar>
           </w:tcPr>
           <w:p>
@@ -1743,7 +1734,7 @@
             </w:tcBorders>
             <w:shd w:fill="FFFFFF" w:val="clear"/>
             <w:tcMar>
-              <w:left w:w="88" w:type="dxa"/>
+              <w:left w:w="83" w:type="dxa"/>
             </w:tcMar>
           </w:tcPr>
           <w:p>
@@ -1776,7 +1767,7 @@
         </w:trPr>
         <w:tc>
           <w:tcPr>
-            <w:tcW w:w="823" w:type="dxa"/>
+            <w:tcW w:w="822" w:type="dxa"/>
             <w:tcBorders>
               <w:top w:val="single" w:sz="4" w:space="0" w:color="000001"/>
               <w:left w:val="single" w:sz="4" w:space="0" w:color="000001"/>
@@ -1787,7 +1778,7 @@
             </w:tcBorders>
             <w:shd w:fill="FFFFFF" w:val="clear"/>
             <w:tcMar>
-              <w:left w:w="88" w:type="dxa"/>
+              <w:left w:w="83" w:type="dxa"/>
             </w:tcMar>
           </w:tcPr>
           <w:p>
@@ -1830,7 +1821,7 @@
             </w:tcBorders>
             <w:shd w:fill="FFFFFF" w:val="clear"/>
             <w:tcMar>
-              <w:left w:w="88" w:type="dxa"/>
+              <w:left w:w="83" w:type="dxa"/>
             </w:tcMar>
           </w:tcPr>
           <w:p>
@@ -1868,7 +1859,7 @@
             </w:tcBorders>
             <w:shd w:fill="FFFFFF" w:val="clear"/>
             <w:tcMar>
-              <w:left w:w="88" w:type="dxa"/>
+              <w:left w:w="83" w:type="dxa"/>
             </w:tcMar>
           </w:tcPr>
           <w:p>
@@ -1906,7 +1897,7 @@
             </w:tcBorders>
             <w:shd w:fill="FFFFFF" w:val="clear"/>
             <w:tcMar>
-              <w:left w:w="88" w:type="dxa"/>
+              <w:left w:w="83" w:type="dxa"/>
             </w:tcMar>
           </w:tcPr>
           <w:p>
@@ -1939,7 +1930,7 @@
         </w:trPr>
         <w:tc>
           <w:tcPr>
-            <w:tcW w:w="823" w:type="dxa"/>
+            <w:tcW w:w="822" w:type="dxa"/>
             <w:tcBorders>
               <w:top w:val="single" w:sz="4" w:space="0" w:color="000001"/>
               <w:left w:val="single" w:sz="4" w:space="0" w:color="000001"/>
@@ -1950,7 +1941,7 @@
             </w:tcBorders>
             <w:shd w:fill="FFFFFF" w:val="clear"/>
             <w:tcMar>
-              <w:left w:w="88" w:type="dxa"/>
+              <w:left w:w="83" w:type="dxa"/>
             </w:tcMar>
           </w:tcPr>
           <w:p>
@@ -1993,7 +1984,7 @@
             </w:tcBorders>
             <w:shd w:fill="FFFFFF" w:val="clear"/>
             <w:tcMar>
-              <w:left w:w="88" w:type="dxa"/>
+              <w:left w:w="83" w:type="dxa"/>
             </w:tcMar>
           </w:tcPr>
           <w:p>
@@ -2031,7 +2022,7 @@
             </w:tcBorders>
             <w:shd w:fill="FFFFFF" w:val="clear"/>
             <w:tcMar>
-              <w:left w:w="88" w:type="dxa"/>
+              <w:left w:w="83" w:type="dxa"/>
             </w:tcMar>
           </w:tcPr>
           <w:p>
@@ -2052,6 +2043,7 @@
                 <w:sz w:val="22"/>
                 <w:szCs w:val="22"/>
               </w:rPr>
+              <w:t xml:space="preserve">Scan through logged data before retrieving data that is optimized. </w:t>
             </w:r>
           </w:p>
         </w:tc>
@@ -2068,7 +2060,7 @@
             </w:tcBorders>
             <w:shd w:fill="FFFFFF" w:val="clear"/>
             <w:tcMar>
-              <w:left w:w="88" w:type="dxa"/>
+              <w:left w:w="83" w:type="dxa"/>
             </w:tcMar>
           </w:tcPr>
           <w:p>
@@ -2101,7 +2093,7 @@
         </w:trPr>
         <w:tc>
           <w:tcPr>
-            <w:tcW w:w="823" w:type="dxa"/>
+            <w:tcW w:w="822" w:type="dxa"/>
             <w:tcBorders>
               <w:top w:val="single" w:sz="4" w:space="0" w:color="000001"/>
               <w:left w:val="single" w:sz="4" w:space="0" w:color="000001"/>
@@ -2112,7 +2104,7 @@
             </w:tcBorders>
             <w:shd w:fill="FFFFFF" w:val="clear"/>
             <w:tcMar>
-              <w:left w:w="88" w:type="dxa"/>
+              <w:left w:w="83" w:type="dxa"/>
             </w:tcMar>
           </w:tcPr>
           <w:p>
@@ -2155,7 +2147,7 @@
             </w:tcBorders>
             <w:shd w:fill="FFFFFF" w:val="clear"/>
             <w:tcMar>
-              <w:left w:w="88" w:type="dxa"/>
+              <w:left w:w="83" w:type="dxa"/>
             </w:tcMar>
           </w:tcPr>
           <w:p>
@@ -2193,7 +2185,7 @@
             </w:tcBorders>
             <w:shd w:fill="FFFFFF" w:val="clear"/>
             <w:tcMar>
-              <w:left w:w="88" w:type="dxa"/>
+              <w:left w:w="83" w:type="dxa"/>
             </w:tcMar>
           </w:tcPr>
           <w:p>
@@ -2231,7 +2223,7 @@
             </w:tcBorders>
             <w:shd w:fill="FFFFFF" w:val="clear"/>
             <w:tcMar>
-              <w:left w:w="88" w:type="dxa"/>
+              <w:left w:w="83" w:type="dxa"/>
             </w:tcMar>
           </w:tcPr>
           <w:p>
@@ -2264,7 +2256,7 @@
         </w:trPr>
         <w:tc>
           <w:tcPr>
-            <w:tcW w:w="823" w:type="dxa"/>
+            <w:tcW w:w="822" w:type="dxa"/>
             <w:tcBorders>
               <w:top w:val="nil"/>
               <w:left w:val="single" w:sz="4" w:space="0" w:color="000001"/>
@@ -2275,7 +2267,7 @@
             </w:tcBorders>
             <w:shd w:fill="FFFFFF" w:val="clear"/>
             <w:tcMar>
-              <w:left w:w="88" w:type="dxa"/>
+              <w:left w:w="83" w:type="dxa"/>
             </w:tcMar>
           </w:tcPr>
           <w:p>
@@ -2318,28 +2310,30 @@
             </w:tcBorders>
             <w:shd w:fill="FFFFFF" w:val="clear"/>
             <w:tcMar>
-              <w:left w:w="88" w:type="dxa"/>
-            </w:tcMar>
-          </w:tcPr>
-          <w:p>
-            <w:pPr>
-              <w:pStyle w:val="TextBody"/>
-              <w:spacing w:before="0" w:after="0"/>
-              <w:rPr>
-                <w:rFonts w:cs="Times New Roman" w:ascii="Calibri" w:hAnsi="Calibri"/>
-                <w:i w:val="false"/>
-                <w:sz w:val="22"/>
-                <w:szCs w:val="22"/>
-              </w:rPr>
-            </w:pPr>
-            <w:r>
-              <w:rPr>
-                <w:rFonts w:cs="Times New Roman" w:ascii="Calibri" w:hAnsi="Calibri"/>
-                <w:i w:val="false"/>
-                <w:sz w:val="22"/>
-                <w:szCs w:val="22"/>
-              </w:rPr>
-              <w:t>Retrieve preferential data</w:t>
+              <w:left w:w="83" w:type="dxa"/>
+            </w:tcMar>
+          </w:tcPr>
+          <w:p>
+            <w:pPr>
+              <w:pStyle w:val="TextBody"/>
+              <w:spacing w:lineRule="auto" w:line="240" w:before="0" w:after="0"/>
+              <w:rPr>
+                <w:rFonts w:ascii="Calibri" w:hAnsi="Calibri"/>
+                <w:i w:val="false"/>
+                <w:iCs w:val="false"/>
+                <w:sz w:val="22"/>
+                <w:szCs w:val="22"/>
+              </w:rPr>
+            </w:pPr>
+            <w:r>
+              <w:rPr>
+                <w:rFonts w:ascii="Calibri" w:hAnsi="Calibri"/>
+                <w:i w:val="false"/>
+                <w:iCs w:val="false"/>
+                <w:sz w:val="22"/>
+                <w:szCs w:val="22"/>
+              </w:rPr>
+              <w:t>Set preferences (tags)</w:t>
             </w:r>
           </w:p>
         </w:tc>
@@ -2356,28 +2350,30 @@
             </w:tcBorders>
             <w:shd w:fill="FFFFFF" w:val="clear"/>
             <w:tcMar>
-              <w:left w:w="88" w:type="dxa"/>
-            </w:tcMar>
-          </w:tcPr>
-          <w:p>
-            <w:pPr>
-              <w:pStyle w:val="TextBody"/>
-              <w:spacing w:before="0" w:after="0"/>
-              <w:rPr>
-                <w:rFonts w:cs="Times New Roman" w:ascii="Calibri" w:hAnsi="Calibri"/>
-                <w:i w:val="false"/>
-                <w:sz w:val="22"/>
-                <w:szCs w:val="22"/>
-              </w:rPr>
-            </w:pPr>
-            <w:r>
-              <w:rPr>
-                <w:rFonts w:cs="Times New Roman" w:ascii="Calibri" w:hAnsi="Calibri"/>
-                <w:i w:val="false"/>
-                <w:sz w:val="22"/>
-                <w:szCs w:val="22"/>
-              </w:rPr>
-              <w:t>Retrieve the data the user has set its preference to.</w:t>
+              <w:left w:w="83" w:type="dxa"/>
+            </w:tcMar>
+          </w:tcPr>
+          <w:p>
+            <w:pPr>
+              <w:pStyle w:val="TextBody"/>
+              <w:spacing w:lineRule="auto" w:line="360" w:before="0" w:after="0"/>
+              <w:rPr>
+                <w:rFonts w:ascii="Calibri" w:hAnsi="Calibri"/>
+                <w:i w:val="false"/>
+                <w:iCs w:val="false"/>
+                <w:sz w:val="22"/>
+                <w:szCs w:val="22"/>
+              </w:rPr>
+            </w:pPr>
+            <w:r>
+              <w:rPr>
+                <w:rFonts w:ascii="Calibri" w:hAnsi="Calibri"/>
+                <w:i w:val="false"/>
+                <w:iCs w:val="false"/>
+                <w:sz w:val="22"/>
+                <w:szCs w:val="22"/>
+              </w:rPr>
+              <w:t xml:space="preserve">Registered user can choose tags which it prefers to view, when it visits the site. </w:t>
             </w:r>
           </w:p>
         </w:tc>
@@ -2394,25 +2390,27 @@
             </w:tcBorders>
             <w:shd w:fill="FFFFFF" w:val="clear"/>
             <w:tcMar>
-              <w:left w:w="88" w:type="dxa"/>
-            </w:tcMar>
-          </w:tcPr>
-          <w:p>
-            <w:pPr>
-              <w:pStyle w:val="TextBody"/>
-              <w:spacing w:before="0" w:after="0"/>
+              <w:left w:w="83" w:type="dxa"/>
+            </w:tcMar>
+          </w:tcPr>
+          <w:p>
+            <w:pPr>
+              <w:pStyle w:val="TextBody"/>
+              <w:spacing w:lineRule="auto" w:line="240" w:before="0" w:after="0"/>
               <w:jc w:val="center"/>
               <w:rPr>
-                <w:rFonts w:cs="Times New Roman" w:ascii="Calibri" w:hAnsi="Calibri"/>
-                <w:i w:val="false"/>
-                <w:sz w:val="22"/>
-                <w:szCs w:val="22"/>
-              </w:rPr>
-            </w:pPr>
-            <w:r>
-              <w:rPr>
-                <w:rFonts w:cs="Times New Roman" w:ascii="Calibri" w:hAnsi="Calibri"/>
-                <w:i w:val="false"/>
+                <w:rFonts w:ascii="Calibri" w:hAnsi="Calibri"/>
+                <w:i w:val="false"/>
+                <w:iCs w:val="false"/>
+                <w:sz w:val="22"/>
+                <w:szCs w:val="22"/>
+              </w:rPr>
+            </w:pPr>
+            <w:r>
+              <w:rPr>
+                <w:rFonts w:ascii="Calibri" w:hAnsi="Calibri"/>
+                <w:i w:val="false"/>
+                <w:iCs w:val="false"/>
                 <w:sz w:val="22"/>
                 <w:szCs w:val="22"/>
               </w:rPr>
@@ -2427,7 +2425,7 @@
         </w:trPr>
         <w:tc>
           <w:tcPr>
-            <w:tcW w:w="823" w:type="dxa"/>
+            <w:tcW w:w="822" w:type="dxa"/>
             <w:tcBorders>
               <w:top w:val="nil"/>
               <w:left w:val="single" w:sz="4" w:space="0" w:color="000001"/>
@@ -2438,7 +2436,7 @@
             </w:tcBorders>
             <w:shd w:fill="FFFFFF" w:val="clear"/>
             <w:tcMar>
-              <w:left w:w="88" w:type="dxa"/>
+              <w:left w:w="83" w:type="dxa"/>
             </w:tcMar>
           </w:tcPr>
           <w:p>
@@ -2481,7 +2479,7 @@
             </w:tcBorders>
             <w:shd w:fill="FFFFFF" w:val="clear"/>
             <w:tcMar>
-              <w:left w:w="88" w:type="dxa"/>
+              <w:left w:w="83" w:type="dxa"/>
             </w:tcMar>
           </w:tcPr>
           <w:p>
@@ -2502,7 +2500,7 @@
                 <w:sz w:val="22"/>
                 <w:szCs w:val="22"/>
               </w:rPr>
-              <w:t>Generate location-based optimized content</w:t>
+              <w:t>Retrieve preferential data</w:t>
             </w:r>
           </w:p>
         </w:tc>
@@ -2519,7 +2517,7 @@
             </w:tcBorders>
             <w:shd w:fill="FFFFFF" w:val="clear"/>
             <w:tcMar>
-              <w:left w:w="88" w:type="dxa"/>
+              <w:left w:w="83" w:type="dxa"/>
             </w:tcMar>
           </w:tcPr>
           <w:p>
@@ -2540,7 +2538,7 @@
                 <w:sz w:val="22"/>
                 <w:szCs w:val="22"/>
               </w:rPr>
-              <w:t xml:space="preserve">Based on the location deduced from the IP Addr popular content is renderd and displayed </w:t>
+              <w:t>Retrieve the data the user has set its preference to.</w:t>
             </w:r>
           </w:p>
         </w:tc>
@@ -2557,7 +2555,7 @@
             </w:tcBorders>
             <w:shd w:fill="FFFFFF" w:val="clear"/>
             <w:tcMar>
-              <w:left w:w="88" w:type="dxa"/>
+              <w:left w:w="83" w:type="dxa"/>
             </w:tcMar>
           </w:tcPr>
           <w:p>
@@ -2579,7 +2577,7 @@
                 <w:sz w:val="22"/>
                 <w:szCs w:val="22"/>
               </w:rPr>
-              <w:t>R1</w:t>
+              <w:t>R2</w:t>
             </w:r>
           </w:p>
         </w:tc>
@@ -2590,7 +2588,7 @@
         </w:trPr>
         <w:tc>
           <w:tcPr>
-            <w:tcW w:w="823" w:type="dxa"/>
+            <w:tcW w:w="822" w:type="dxa"/>
             <w:tcBorders>
               <w:top w:val="nil"/>
               <w:left w:val="single" w:sz="4" w:space="0" w:color="000001"/>
@@ -2601,7 +2599,7 @@
             </w:tcBorders>
             <w:shd w:fill="FFFFFF" w:val="clear"/>
             <w:tcMar>
-              <w:left w:w="88" w:type="dxa"/>
+              <w:left w:w="83" w:type="dxa"/>
             </w:tcMar>
           </w:tcPr>
           <w:p>
@@ -2644,7 +2642,7 @@
             </w:tcBorders>
             <w:shd w:fill="FFFFFF" w:val="clear"/>
             <w:tcMar>
-              <w:left w:w="88" w:type="dxa"/>
+              <w:left w:w="83" w:type="dxa"/>
             </w:tcMar>
           </w:tcPr>
           <w:p>
@@ -2665,7 +2663,7 @@
                 <w:sz w:val="22"/>
                 <w:szCs w:val="22"/>
               </w:rPr>
-              <w:t>Generate history-based optimized content</w:t>
+              <w:t>Generate location-based optimized content</w:t>
             </w:r>
           </w:p>
         </w:tc>
@@ -2682,7 +2680,7 @@
             </w:tcBorders>
             <w:shd w:fill="FFFFFF" w:val="clear"/>
             <w:tcMar>
-              <w:left w:w="88" w:type="dxa"/>
+              <w:left w:w="83" w:type="dxa"/>
             </w:tcMar>
           </w:tcPr>
           <w:p>
@@ -2690,20 +2688,20 @@
               <w:pStyle w:val="TextBody"/>
               <w:spacing w:before="0" w:after="0"/>
               <w:rPr>
-                <w:rFonts w:ascii="Calibri" w:hAnsi="Calibri"/>
-                <w:i w:val="false"/>
-                <w:sz w:val="22"/>
-                <w:szCs w:val="22"/>
-              </w:rPr>
-            </w:pPr>
-            <w:r>
-              <w:rPr>
-                <w:rFonts w:ascii="Calibri" w:hAnsi="Calibri"/>
-                <w:i w:val="false"/>
-                <w:sz w:val="22"/>
-                <w:szCs w:val="22"/>
-              </w:rPr>
-              <w:t>Content having same tags as past searches / activities is displayed.</w:t>
+                <w:rFonts w:cs="Times New Roman" w:ascii="Calibri" w:hAnsi="Calibri"/>
+                <w:i w:val="false"/>
+                <w:sz w:val="22"/>
+                <w:szCs w:val="22"/>
+              </w:rPr>
+            </w:pPr>
+            <w:r>
+              <w:rPr>
+                <w:rFonts w:cs="Times New Roman" w:ascii="Calibri" w:hAnsi="Calibri"/>
+                <w:i w:val="false"/>
+                <w:sz w:val="22"/>
+                <w:szCs w:val="22"/>
+              </w:rPr>
+              <w:t xml:space="preserve">Based on the location deduced from the IP Addr popular content is renderd and displayed </w:t>
             </w:r>
           </w:p>
         </w:tc>
@@ -2720,7 +2718,7 @@
             </w:tcBorders>
             <w:shd w:fill="FFFFFF" w:val="clear"/>
             <w:tcMar>
-              <w:left w:w="88" w:type="dxa"/>
+              <w:left w:w="83" w:type="dxa"/>
             </w:tcMar>
           </w:tcPr>
           <w:p>
@@ -2753,7 +2751,7 @@
         </w:trPr>
         <w:tc>
           <w:tcPr>
-            <w:tcW w:w="823" w:type="dxa"/>
+            <w:tcW w:w="822" w:type="dxa"/>
             <w:tcBorders>
               <w:top w:val="nil"/>
               <w:left w:val="single" w:sz="4" w:space="0" w:color="000001"/>
@@ -2764,7 +2762,7 @@
             </w:tcBorders>
             <w:shd w:fill="FFFFFF" w:val="clear"/>
             <w:tcMar>
-              <w:left w:w="88" w:type="dxa"/>
+              <w:left w:w="83" w:type="dxa"/>
             </w:tcMar>
           </w:tcPr>
           <w:p>
@@ -2807,7 +2805,7 @@
             </w:tcBorders>
             <w:shd w:fill="FFFFFF" w:val="clear"/>
             <w:tcMar>
-              <w:left w:w="88" w:type="dxa"/>
+              <w:left w:w="83" w:type="dxa"/>
             </w:tcMar>
           </w:tcPr>
           <w:p>
@@ -2828,7 +2826,7 @@
                 <w:sz w:val="22"/>
                 <w:szCs w:val="22"/>
               </w:rPr>
-              <w:t>Generate preference-based optimized content</w:t>
+              <w:t>Generate history-based optimized content</w:t>
             </w:r>
           </w:p>
         </w:tc>
@@ -2845,7 +2843,7 @@
             </w:tcBorders>
             <w:shd w:fill="FFFFFF" w:val="clear"/>
             <w:tcMar>
-              <w:left w:w="88" w:type="dxa"/>
+              <w:left w:w="83" w:type="dxa"/>
             </w:tcMar>
           </w:tcPr>
           <w:p>
@@ -2866,7 +2864,7 @@
                 <w:sz w:val="22"/>
                 <w:szCs w:val="22"/>
               </w:rPr>
-              <w:t>End Users can personalize the type of content they wish to see by selecting tags, this would be displayed</w:t>
+              <w:t>Content having same tags as past searches / activities is displayed.</w:t>
             </w:r>
           </w:p>
         </w:tc>
@@ -2883,7 +2881,7 @@
             </w:tcBorders>
             <w:shd w:fill="FFFFFF" w:val="clear"/>
             <w:tcMar>
-              <w:left w:w="88" w:type="dxa"/>
+              <w:left w:w="83" w:type="dxa"/>
             </w:tcMar>
           </w:tcPr>
           <w:p>
@@ -2905,7 +2903,7 @@
                 <w:sz w:val="22"/>
                 <w:szCs w:val="22"/>
               </w:rPr>
-              <w:t>R2</w:t>
+              <w:t>R1</w:t>
             </w:r>
           </w:p>
         </w:tc>
@@ -2916,7 +2914,7 @@
         </w:trPr>
         <w:tc>
           <w:tcPr>
-            <w:tcW w:w="823" w:type="dxa"/>
+            <w:tcW w:w="822" w:type="dxa"/>
             <w:tcBorders>
               <w:top w:val="nil"/>
               <w:left w:val="single" w:sz="4" w:space="0" w:color="000001"/>
@@ -2927,7 +2925,7 @@
             </w:tcBorders>
             <w:shd w:fill="FFFFFF" w:val="clear"/>
             <w:tcMar>
-              <w:left w:w="88" w:type="dxa"/>
+              <w:left w:w="83" w:type="dxa"/>
             </w:tcMar>
           </w:tcPr>
           <w:p>
@@ -2970,7 +2968,7 @@
             </w:tcBorders>
             <w:shd w:fill="FFFFFF" w:val="clear"/>
             <w:tcMar>
-              <w:left w:w="88" w:type="dxa"/>
+              <w:left w:w="83" w:type="dxa"/>
             </w:tcMar>
           </w:tcPr>
           <w:p>
@@ -2978,20 +2976,20 @@
               <w:pStyle w:val="TextBody"/>
               <w:spacing w:before="0" w:after="0"/>
               <w:rPr>
-                <w:rFonts w:ascii="Calibri" w:hAnsi="Calibri"/>
-                <w:i w:val="false"/>
-                <w:sz w:val="22"/>
-                <w:szCs w:val="22"/>
-              </w:rPr>
-            </w:pPr>
-            <w:r>
-              <w:rPr>
-                <w:rFonts w:ascii="Calibri" w:hAnsi="Calibri"/>
-                <w:i w:val="false"/>
-                <w:sz w:val="22"/>
-                <w:szCs w:val="22"/>
-              </w:rPr>
-              <w:t>Traffic Analysis</w:t>
+                <w:rFonts w:cs="Times New Roman" w:ascii="Calibri" w:hAnsi="Calibri"/>
+                <w:i w:val="false"/>
+                <w:sz w:val="22"/>
+                <w:szCs w:val="22"/>
+              </w:rPr>
+            </w:pPr>
+            <w:r>
+              <w:rPr>
+                <w:rFonts w:cs="Times New Roman" w:ascii="Calibri" w:hAnsi="Calibri"/>
+                <w:i w:val="false"/>
+                <w:sz w:val="22"/>
+                <w:szCs w:val="22"/>
+              </w:rPr>
+              <w:t>Generate preference-based optimized content</w:t>
             </w:r>
           </w:p>
         </w:tc>
@@ -3008,7 +3006,7 @@
             </w:tcBorders>
             <w:shd w:fill="FFFFFF" w:val="clear"/>
             <w:tcMar>
-              <w:left w:w="88" w:type="dxa"/>
+              <w:left w:w="83" w:type="dxa"/>
             </w:tcMar>
           </w:tcPr>
           <w:p>
@@ -3029,7 +3027,7 @@
                 <w:sz w:val="22"/>
                 <w:szCs w:val="22"/>
               </w:rPr>
-              <w:t>Keep a track of all the frequently visited artifacts and location from where traffic is high.</w:t>
+              <w:t>End Users can personalize the type of content they wish to see by selecting tags, this would be displayed</w:t>
             </w:r>
           </w:p>
         </w:tc>
@@ -3046,7 +3044,170 @@
             </w:tcBorders>
             <w:shd w:fill="FFFFFF" w:val="clear"/>
             <w:tcMar>
-              <w:left w:w="88" w:type="dxa"/>
+              <w:left w:w="83" w:type="dxa"/>
+            </w:tcMar>
+          </w:tcPr>
+          <w:p>
+            <w:pPr>
+              <w:pStyle w:val="TextBody"/>
+              <w:spacing w:before="0" w:after="0"/>
+              <w:jc w:val="center"/>
+              <w:rPr>
+                <w:rFonts w:cs="Times New Roman" w:ascii="Calibri" w:hAnsi="Calibri"/>
+                <w:i w:val="false"/>
+                <w:sz w:val="22"/>
+                <w:szCs w:val="22"/>
+              </w:rPr>
+            </w:pPr>
+            <w:r>
+              <w:rPr>
+                <w:rFonts w:cs="Times New Roman" w:ascii="Calibri" w:hAnsi="Calibri"/>
+                <w:i w:val="false"/>
+                <w:sz w:val="22"/>
+                <w:szCs w:val="22"/>
+              </w:rPr>
+              <w:t>R2</w:t>
+            </w:r>
+          </w:p>
+        </w:tc>
+      </w:tr>
+      <w:tr>
+        <w:trPr>
+          <w:cantSplit w:val="true"/>
+        </w:trPr>
+        <w:tc>
+          <w:tcPr>
+            <w:tcW w:w="822" w:type="dxa"/>
+            <w:tcBorders>
+              <w:top w:val="nil"/>
+              <w:left w:val="single" w:sz="4" w:space="0" w:color="000001"/>
+              <w:bottom w:val="single" w:sz="4" w:space="0" w:color="000001"/>
+              <w:insideH w:val="single" w:sz="4" w:space="0" w:color="000001"/>
+              <w:right w:val="nil"/>
+              <w:insideV w:val="nil"/>
+            </w:tcBorders>
+            <w:shd w:fill="FFFFFF" w:val="clear"/>
+            <w:tcMar>
+              <w:left w:w="83" w:type="dxa"/>
+            </w:tcMar>
+          </w:tcPr>
+          <w:p>
+            <w:pPr>
+              <w:pStyle w:val="TextBody"/>
+              <w:numPr>
+                <w:ilvl w:val="0"/>
+                <w:numId w:val="2"/>
+              </w:numPr>
+              <w:spacing w:before="0" w:after="0"/>
+              <w:ind w:left="360" w:right="0" w:hanging="360"/>
+              <w:jc w:val="center"/>
+              <w:rPr>
+                <w:rFonts w:ascii="Calibri" w:hAnsi="Calibri"/>
+                <w:i w:val="false"/>
+                <w:sz w:val="22"/>
+                <w:szCs w:val="22"/>
+              </w:rPr>
+            </w:pPr>
+            <w:r>
+              <w:rPr>
+                <w:rFonts w:ascii="Calibri" w:hAnsi="Calibri"/>
+                <w:i w:val="false"/>
+                <w:sz w:val="22"/>
+                <w:szCs w:val="22"/>
+              </w:rPr>
+            </w:r>
+          </w:p>
+        </w:tc>
+        <w:tc>
+          <w:tcPr>
+            <w:tcW w:w="2172" w:type="dxa"/>
+            <w:tcBorders>
+              <w:top w:val="nil"/>
+              <w:left w:val="single" w:sz="4" w:space="0" w:color="000001"/>
+              <w:bottom w:val="single" w:sz="4" w:space="0" w:color="000001"/>
+              <w:insideH w:val="single" w:sz="4" w:space="0" w:color="000001"/>
+              <w:right w:val="nil"/>
+              <w:insideV w:val="nil"/>
+            </w:tcBorders>
+            <w:shd w:fill="FFFFFF" w:val="clear"/>
+            <w:tcMar>
+              <w:left w:w="83" w:type="dxa"/>
+            </w:tcMar>
+          </w:tcPr>
+          <w:p>
+            <w:pPr>
+              <w:pStyle w:val="TextBody"/>
+              <w:spacing w:before="0" w:after="0"/>
+              <w:rPr>
+                <w:rFonts w:ascii="Calibri" w:hAnsi="Calibri"/>
+                <w:i w:val="false"/>
+                <w:sz w:val="22"/>
+                <w:szCs w:val="22"/>
+              </w:rPr>
+            </w:pPr>
+            <w:r>
+              <w:rPr>
+                <w:rFonts w:ascii="Calibri" w:hAnsi="Calibri"/>
+                <w:i w:val="false"/>
+                <w:sz w:val="22"/>
+                <w:szCs w:val="22"/>
+              </w:rPr>
+              <w:t>Traffic Analysis</w:t>
+            </w:r>
+          </w:p>
+        </w:tc>
+        <w:tc>
+          <w:tcPr>
+            <w:tcW w:w="4733" w:type="dxa"/>
+            <w:tcBorders>
+              <w:top w:val="nil"/>
+              <w:left w:val="single" w:sz="4" w:space="0" w:color="000001"/>
+              <w:bottom w:val="single" w:sz="4" w:space="0" w:color="000001"/>
+              <w:insideH w:val="single" w:sz="4" w:space="0" w:color="000001"/>
+              <w:right w:val="nil"/>
+              <w:insideV w:val="nil"/>
+            </w:tcBorders>
+            <w:shd w:fill="FFFFFF" w:val="clear"/>
+            <w:tcMar>
+              <w:left w:w="83" w:type="dxa"/>
+            </w:tcMar>
+          </w:tcPr>
+          <w:p>
+            <w:pPr>
+              <w:pStyle w:val="TextBody"/>
+              <w:spacing w:before="0" w:after="0"/>
+              <w:rPr>
+                <w:rFonts w:ascii="Calibri" w:hAnsi="Calibri"/>
+                <w:i w:val="false"/>
+                <w:sz w:val="22"/>
+                <w:szCs w:val="22"/>
+              </w:rPr>
+            </w:pPr>
+            <w:r>
+              <w:rPr>
+                <w:rFonts w:ascii="Calibri" w:hAnsi="Calibri"/>
+                <w:i w:val="false"/>
+                <w:sz w:val="22"/>
+                <w:szCs w:val="22"/>
+              </w:rPr>
+              <w:t>Keep a track of all the frequently visited artifacts and location from where traffic is high.</w:t>
+            </w:r>
+          </w:p>
+        </w:tc>
+        <w:tc>
+          <w:tcPr>
+            <w:tcW w:w="1036" w:type="dxa"/>
+            <w:tcBorders>
+              <w:top w:val="nil"/>
+              <w:left w:val="single" w:sz="4" w:space="0" w:color="000001"/>
+              <w:bottom w:val="single" w:sz="4" w:space="0" w:color="000001"/>
+              <w:insideH w:val="single" w:sz="4" w:space="0" w:color="000001"/>
+              <w:right w:val="single" w:sz="4" w:space="0" w:color="000001"/>
+              <w:insideV w:val="single" w:sz="4" w:space="0" w:color="000001"/>
+            </w:tcBorders>
+            <w:shd w:fill="FFFFFF" w:val="clear"/>
+            <w:tcMar>
+              <w:left w:w="83" w:type="dxa"/>
             </w:tcMar>
           </w:tcPr>
           <w:p>
@@ -3844,7 +4005,7 @@
     <w:tbl>
       <w:tblPr>
         <w:jc w:val="left"/>
-        <w:tblInd w:w="358" w:type="dxa"/>
+        <w:tblInd w:w="353" w:type="dxa"/>
         <w:tblBorders>
           <w:top w:val="single" w:sz="4" w:space="0" w:color="000001"/>
           <w:left w:val="single" w:sz="4" w:space="0" w:color="000001"/>
@@ -3855,13 +4016,13 @@
         </w:tblBorders>
         <w:tblCellMar>
           <w:top w:w="0" w:type="dxa"/>
-          <w:left w:w="88" w:type="dxa"/>
+          <w:left w:w="83" w:type="dxa"/>
           <w:bottom w:w="0" w:type="dxa"/>
           <w:right w:w="108" w:type="dxa"/>
         </w:tblCellMar>
       </w:tblPr>
       <w:tblGrid>
-        <w:gridCol w:w="1438"/>
+        <w:gridCol w:w="1437"/>
         <w:gridCol w:w="7245"/>
       </w:tblGrid>
       <w:tr>
@@ -3871,7 +4032,7 @@
         </w:trPr>
         <w:tc>
           <w:tcPr>
-            <w:tcW w:w="1438" w:type="dxa"/>
+            <w:tcW w:w="1437" w:type="dxa"/>
             <w:tcBorders>
               <w:top w:val="single" w:sz="4" w:space="0" w:color="000001"/>
               <w:left w:val="single" w:sz="4" w:space="0" w:color="000001"/>
@@ -3882,7 +4043,7 @@
             </w:tcBorders>
             <w:shd w:fill="FFFFFF" w:val="clear"/>
             <w:tcMar>
-              <w:left w:w="88" w:type="dxa"/>
+              <w:left w:w="83" w:type="dxa"/>
             </w:tcMar>
           </w:tcPr>
           <w:p>
@@ -3916,7 +4077,7 @@
             </w:tcBorders>
             <w:shd w:fill="FFFFFF" w:val="clear"/>
             <w:tcMar>
-              <w:left w:w="88" w:type="dxa"/>
+              <w:left w:w="83" w:type="dxa"/>
             </w:tcMar>
           </w:tcPr>
           <w:p>
@@ -3952,7 +4113,7 @@
         </w:trPr>
         <w:tc>
           <w:tcPr>
-            <w:tcW w:w="1438" w:type="dxa"/>
+            <w:tcW w:w="1437" w:type="dxa"/>
             <w:tcBorders>
               <w:top w:val="single" w:sz="4" w:space="0" w:color="000001"/>
               <w:left w:val="single" w:sz="4" w:space="0" w:color="000001"/>
@@ -3963,7 +4124,7 @@
             </w:tcBorders>
             <w:shd w:fill="FFFFFF" w:val="clear"/>
             <w:tcMar>
-              <w:left w:w="88" w:type="dxa"/>
+              <w:left w:w="83" w:type="dxa"/>
             </w:tcMar>
           </w:tcPr>
           <w:p>
@@ -3997,7 +4158,7 @@
             </w:tcBorders>
             <w:shd w:fill="FFFFFF" w:val="clear"/>
             <w:tcMar>
-              <w:left w:w="88" w:type="dxa"/>
+              <w:left w:w="83" w:type="dxa"/>
             </w:tcMar>
           </w:tcPr>
           <w:p>
@@ -4033,7 +4194,7 @@
         </w:trPr>
         <w:tc>
           <w:tcPr>
-            <w:tcW w:w="1438" w:type="dxa"/>
+            <w:tcW w:w="1437" w:type="dxa"/>
             <w:tcBorders>
               <w:top w:val="single" w:sz="4" w:space="0" w:color="000001"/>
               <w:left w:val="single" w:sz="4" w:space="0" w:color="000001"/>
@@ -4044,7 +4205,7 @@
             </w:tcBorders>
             <w:shd w:fill="FFFFFF" w:val="clear"/>
             <w:tcMar>
-              <w:left w:w="88" w:type="dxa"/>
+              <w:left w:w="83" w:type="dxa"/>
             </w:tcMar>
           </w:tcPr>
           <w:p>
@@ -4078,7 +4239,7 @@
             </w:tcBorders>
             <w:shd w:fill="FFFFFF" w:val="clear"/>
             <w:tcMar>
-              <w:left w:w="88" w:type="dxa"/>
+              <w:left w:w="83" w:type="dxa"/>
             </w:tcMar>
           </w:tcPr>
           <w:p>
@@ -4114,7 +4275,7 @@
         </w:trPr>
         <w:tc>
           <w:tcPr>
-            <w:tcW w:w="1438" w:type="dxa"/>
+            <w:tcW w:w="1437" w:type="dxa"/>
             <w:tcBorders>
               <w:top w:val="single" w:sz="4" w:space="0" w:color="000001"/>
               <w:left w:val="single" w:sz="4" w:space="0" w:color="000001"/>
@@ -4125,7 +4286,7 @@
             </w:tcBorders>
             <w:shd w:fill="FFFFFF" w:val="clear"/>
             <w:tcMar>
-              <w:left w:w="88" w:type="dxa"/>
+              <w:left w:w="83" w:type="dxa"/>
             </w:tcMar>
           </w:tcPr>
           <w:p>
@@ -4159,7 +4320,7 @@
             </w:tcBorders>
             <w:shd w:fill="FFFFFF" w:val="clear"/>
             <w:tcMar>
-              <w:left w:w="88" w:type="dxa"/>
+              <w:left w:w="83" w:type="dxa"/>
             </w:tcMar>
           </w:tcPr>
           <w:p>
@@ -4195,7 +4356,7 @@
         </w:trPr>
         <w:tc>
           <w:tcPr>
-            <w:tcW w:w="1438" w:type="dxa"/>
+            <w:tcW w:w="1437" w:type="dxa"/>
             <w:tcBorders>
               <w:top w:val="single" w:sz="4" w:space="0" w:color="000001"/>
               <w:left w:val="single" w:sz="4" w:space="0" w:color="000001"/>
@@ -4206,7 +4367,7 @@
             </w:tcBorders>
             <w:shd w:fill="FFFFFF" w:val="clear"/>
             <w:tcMar>
-              <w:left w:w="88" w:type="dxa"/>
+              <w:left w:w="83" w:type="dxa"/>
             </w:tcMar>
           </w:tcPr>
           <w:p>
@@ -4240,7 +4401,7 @@
             </w:tcBorders>
             <w:shd w:fill="FFFFFF" w:val="clear"/>
             <w:tcMar>
-              <w:left w:w="88" w:type="dxa"/>
+              <w:left w:w="83" w:type="dxa"/>
             </w:tcMar>
           </w:tcPr>
           <w:p>
@@ -4280,7 +4441,7 @@
         </w:trPr>
         <w:tc>
           <w:tcPr>
-            <w:tcW w:w="1438" w:type="dxa"/>
+            <w:tcW w:w="1437" w:type="dxa"/>
             <w:tcBorders>
               <w:top w:val="single" w:sz="4" w:space="0" w:color="000001"/>
               <w:left w:val="single" w:sz="4" w:space="0" w:color="000001"/>
@@ -4291,7 +4452,7 @@
             </w:tcBorders>
             <w:shd w:fill="FFFFFF" w:val="clear"/>
             <w:tcMar>
-              <w:left w:w="88" w:type="dxa"/>
+              <w:left w:w="83" w:type="dxa"/>
             </w:tcMar>
           </w:tcPr>
           <w:p>
@@ -4325,7 +4486,7 @@
             </w:tcBorders>
             <w:shd w:fill="FFFFFF" w:val="clear"/>
             <w:tcMar>
-              <w:left w:w="88" w:type="dxa"/>
+              <w:left w:w="83" w:type="dxa"/>
             </w:tcMar>
           </w:tcPr>
           <w:p>
@@ -4339,7 +4500,7 @@
               <w:rPr>
                 <w:rFonts w:ascii="Courier 10 Pitch" w:hAnsi="Courier 10 Pitch"/>
                 <w:i w:val="false"/>
-                <w:color w:val="070FA9"/>
+                <w:color w:val="000000"/>
                 <w:sz w:val="22"/>
                 <w:szCs w:val="22"/>
                 <w:u w:val="none"/>
@@ -4349,7 +4510,7 @@
               <w:rPr>
                 <w:rFonts w:ascii="Courier 10 Pitch" w:hAnsi="Courier 10 Pitch"/>
                 <w:i w:val="false"/>
-                <w:color w:val="070FA9"/>
+                <w:color w:val="000000"/>
                 <w:sz w:val="22"/>
                 <w:szCs w:val="22"/>
                 <w:u w:val="none"/>
@@ -4368,7 +4529,7 @@
               <w:rPr>
                 <w:rFonts w:ascii="Courier 10 Pitch" w:hAnsi="Courier 10 Pitch"/>
                 <w:i w:val="false"/>
-                <w:color w:val="070FA9"/>
+                <w:color w:val="000000"/>
                 <w:sz w:val="22"/>
                 <w:szCs w:val="22"/>
                 <w:u w:val="none"/>
@@ -4378,7 +4539,7 @@
               <w:rPr>
                 <w:rFonts w:ascii="Courier 10 Pitch" w:hAnsi="Courier 10 Pitch"/>
                 <w:i w:val="false"/>
-                <w:color w:val="070FA9"/>
+                <w:color w:val="000000"/>
                 <w:sz w:val="22"/>
                 <w:szCs w:val="22"/>
                 <w:u w:val="none"/>
@@ -4397,7 +4558,7 @@
               <w:rPr>
                 <w:rFonts w:ascii="Courier 10 Pitch" w:hAnsi="Courier 10 Pitch"/>
                 <w:i w:val="false"/>
-                <w:color w:val="070FA9"/>
+                <w:color w:val="000000"/>
                 <w:sz w:val="22"/>
                 <w:szCs w:val="22"/>
                 <w:u w:val="none"/>
@@ -4407,7 +4568,7 @@
               <w:rPr>
                 <w:rFonts w:ascii="Courier 10 Pitch" w:hAnsi="Courier 10 Pitch"/>
                 <w:i w:val="false"/>
-                <w:color w:val="070FA9"/>
+                <w:color w:val="000000"/>
                 <w:sz w:val="22"/>
                 <w:szCs w:val="22"/>
                 <w:u w:val="none"/>
@@ -4426,7 +4587,7 @@
               <w:rPr>
                 <w:rFonts w:ascii="Courier 10 Pitch" w:hAnsi="Courier 10 Pitch"/>
                 <w:i w:val="false"/>
-                <w:color w:val="070FA9"/>
+                <w:color w:val="000000"/>
                 <w:sz w:val="22"/>
                 <w:szCs w:val="22"/>
                 <w:u w:val="none"/>
@@ -4436,7 +4597,7 @@
               <w:rPr>
                 <w:rFonts w:ascii="Courier 10 Pitch" w:hAnsi="Courier 10 Pitch"/>
                 <w:i w:val="false"/>
-                <w:color w:val="070FA9"/>
+                <w:color w:val="000000"/>
                 <w:sz w:val="22"/>
                 <w:szCs w:val="22"/>
                 <w:u w:val="none"/>
@@ -4452,7 +4613,7 @@
         </w:trPr>
         <w:tc>
           <w:tcPr>
-            <w:tcW w:w="1438" w:type="dxa"/>
+            <w:tcW w:w="1437" w:type="dxa"/>
             <w:tcBorders>
               <w:top w:val="single" w:sz="4" w:space="0" w:color="000001"/>
               <w:left w:val="single" w:sz="4" w:space="0" w:color="000001"/>
@@ -4463,7 +4624,7 @@
             </w:tcBorders>
             <w:shd w:fill="FFFFFF" w:val="clear"/>
             <w:tcMar>
-              <w:left w:w="88" w:type="dxa"/>
+              <w:left w:w="83" w:type="dxa"/>
             </w:tcMar>
           </w:tcPr>
           <w:p>
@@ -4501,7 +4662,7 @@
             </w:tcBorders>
             <w:shd w:fill="FFFFFF" w:val="clear"/>
             <w:tcMar>
-              <w:left w:w="88" w:type="dxa"/>
+              <w:left w:w="83" w:type="dxa"/>
             </w:tcMar>
           </w:tcPr>
           <w:p>
@@ -4548,7 +4709,7 @@
         </w:trPr>
         <w:tc>
           <w:tcPr>
-            <w:tcW w:w="1438" w:type="dxa"/>
+            <w:tcW w:w="1437" w:type="dxa"/>
             <w:tcBorders>
               <w:top w:val="single" w:sz="4" w:space="0" w:color="000001"/>
               <w:left w:val="single" w:sz="4" w:space="0" w:color="000001"/>
@@ -4559,7 +4720,7 @@
             </w:tcBorders>
             <w:shd w:fill="FFFFFF" w:val="clear"/>
             <w:tcMar>
-              <w:left w:w="88" w:type="dxa"/>
+              <w:left w:w="83" w:type="dxa"/>
             </w:tcMar>
           </w:tcPr>
           <w:p>
@@ -4593,7 +4754,7 @@
             </w:tcBorders>
             <w:shd w:fill="FFFFFF" w:val="clear"/>
             <w:tcMar>
-              <w:left w:w="88" w:type="dxa"/>
+              <w:left w:w="83" w:type="dxa"/>
             </w:tcMar>
           </w:tcPr>
           <w:p>
@@ -4634,8 +4795,8 @@
           <w:szCs w:val="24"/>
         </w:rPr>
       </w:pPr>
-      <w:bookmarkStart w:id="2" w:name="__DdeLink__267_531581583"/>
-      <w:bookmarkStart w:id="3" w:name="__DdeLink__267_531581583"/>
+      <w:bookmarkStart w:id="2" w:name="__DdeLink__267_5315815831"/>
+      <w:bookmarkStart w:id="3" w:name="__DdeLink__267_5315815831"/>
       <w:bookmarkEnd w:id="3"/>
       <w:r>
         <w:rPr>
@@ -4828,7 +4989,7 @@
     <w:tbl>
       <w:tblPr>
         <w:jc w:val="left"/>
-        <w:tblInd w:w="358" w:type="dxa"/>
+        <w:tblInd w:w="353" w:type="dxa"/>
         <w:tblBorders>
           <w:top w:val="single" w:sz="4" w:space="0" w:color="000001"/>
           <w:left w:val="single" w:sz="4" w:space="0" w:color="000001"/>
@@ -4839,13 +5000,13 @@
         </w:tblBorders>
         <w:tblCellMar>
           <w:top w:w="0" w:type="dxa"/>
-          <w:left w:w="88" w:type="dxa"/>
+          <w:left w:w="83" w:type="dxa"/>
           <w:bottom w:w="0" w:type="dxa"/>
           <w:right w:w="108" w:type="dxa"/>
         </w:tblCellMar>
       </w:tblPr>
       <w:tblGrid>
-        <w:gridCol w:w="1438"/>
+        <w:gridCol w:w="1437"/>
         <w:gridCol w:w="7245"/>
       </w:tblGrid>
       <w:tr>
@@ -4855,7 +5016,7 @@
         </w:trPr>
         <w:tc>
           <w:tcPr>
-            <w:tcW w:w="1438" w:type="dxa"/>
+            <w:tcW w:w="1437" w:type="dxa"/>
             <w:tcBorders>
               <w:top w:val="single" w:sz="4" w:space="0" w:color="000001"/>
               <w:left w:val="single" w:sz="4" w:space="0" w:color="000001"/>
@@ -4866,7 +5027,7 @@
             </w:tcBorders>
             <w:shd w:fill="FFFFFF" w:val="clear"/>
             <w:tcMar>
-              <w:left w:w="88" w:type="dxa"/>
+              <w:left w:w="83" w:type="dxa"/>
             </w:tcMar>
           </w:tcPr>
           <w:p>
@@ -4900,7 +5061,7 @@
             </w:tcBorders>
             <w:shd w:fill="FFFFFF" w:val="clear"/>
             <w:tcMar>
-              <w:left w:w="88" w:type="dxa"/>
+              <w:left w:w="83" w:type="dxa"/>
             </w:tcMar>
           </w:tcPr>
           <w:p>
@@ -4925,18 +5086,7 @@
                 <w:szCs w:val="22"/>
                 <w:u w:val="none"/>
               </w:rPr>
-              <w:t>UC-0</w:t>
-            </w:r>
-            <w:r>
-              <w:rPr>
-                <w:rFonts w:ascii="Courier 10 Pitch" w:hAnsi="Courier 10 Pitch"/>
-                <w:i w:val="false"/>
-                <w:color w:val="000000"/>
-                <w:sz w:val="22"/>
-                <w:szCs w:val="22"/>
-                <w:u w:val="none"/>
-              </w:rPr>
-              <w:t>5</w:t>
+              <w:t>UC-05</w:t>
             </w:r>
           </w:p>
         </w:tc>
@@ -4947,7 +5097,7 @@
         </w:trPr>
         <w:tc>
           <w:tcPr>
-            <w:tcW w:w="1438" w:type="dxa"/>
+            <w:tcW w:w="1437" w:type="dxa"/>
             <w:tcBorders>
               <w:top w:val="single" w:sz="4" w:space="0" w:color="000001"/>
               <w:left w:val="single" w:sz="4" w:space="0" w:color="000001"/>
@@ -4958,7 +5108,7 @@
             </w:tcBorders>
             <w:shd w:fill="FFFFFF" w:val="clear"/>
             <w:tcMar>
-              <w:left w:w="88" w:type="dxa"/>
+              <w:left w:w="83" w:type="dxa"/>
             </w:tcMar>
           </w:tcPr>
           <w:p>
@@ -4992,7 +5142,7 @@
             </w:tcBorders>
             <w:shd w:fill="FFFFFF" w:val="clear"/>
             <w:tcMar>
-              <w:left w:w="88" w:type="dxa"/>
+              <w:left w:w="83" w:type="dxa"/>
             </w:tcMar>
           </w:tcPr>
           <w:p>
@@ -5028,7 +5178,7 @@
         </w:trPr>
         <w:tc>
           <w:tcPr>
-            <w:tcW w:w="1438" w:type="dxa"/>
+            <w:tcW w:w="1437" w:type="dxa"/>
             <w:tcBorders>
               <w:top w:val="single" w:sz="4" w:space="0" w:color="000001"/>
               <w:left w:val="single" w:sz="4" w:space="0" w:color="000001"/>
@@ -5039,7 +5189,7 @@
             </w:tcBorders>
             <w:shd w:fill="FFFFFF" w:val="clear"/>
             <w:tcMar>
-              <w:left w:w="88" w:type="dxa"/>
+              <w:left w:w="83" w:type="dxa"/>
             </w:tcMar>
           </w:tcPr>
           <w:p>
@@ -5073,7 +5223,7 @@
             </w:tcBorders>
             <w:shd w:fill="FFFFFF" w:val="clear"/>
             <w:tcMar>
-              <w:left w:w="88" w:type="dxa"/>
+              <w:left w:w="83" w:type="dxa"/>
             </w:tcMar>
           </w:tcPr>
           <w:p>
@@ -5109,7 +5259,7 @@
         </w:trPr>
         <w:tc>
           <w:tcPr>
-            <w:tcW w:w="1438" w:type="dxa"/>
+            <w:tcW w:w="1437" w:type="dxa"/>
             <w:tcBorders>
               <w:top w:val="single" w:sz="4" w:space="0" w:color="000001"/>
               <w:left w:val="single" w:sz="4" w:space="0" w:color="000001"/>
@@ -5120,7 +5270,7 @@
             </w:tcBorders>
             <w:shd w:fill="FFFFFF" w:val="clear"/>
             <w:tcMar>
-              <w:left w:w="88" w:type="dxa"/>
+              <w:left w:w="83" w:type="dxa"/>
             </w:tcMar>
           </w:tcPr>
           <w:p>
@@ -5154,7 +5304,7 @@
             </w:tcBorders>
             <w:shd w:fill="FFFFFF" w:val="clear"/>
             <w:tcMar>
-              <w:left w:w="88" w:type="dxa"/>
+              <w:left w:w="83" w:type="dxa"/>
             </w:tcMar>
           </w:tcPr>
           <w:p>
@@ -5190,7 +5340,7 @@
         </w:trPr>
         <w:tc>
           <w:tcPr>
-            <w:tcW w:w="1438" w:type="dxa"/>
+            <w:tcW w:w="1437" w:type="dxa"/>
             <w:tcBorders>
               <w:top w:val="single" w:sz="4" w:space="0" w:color="000001"/>
               <w:left w:val="single" w:sz="4" w:space="0" w:color="000001"/>
@@ -5201,7 +5351,7 @@
             </w:tcBorders>
             <w:shd w:fill="FFFFFF" w:val="clear"/>
             <w:tcMar>
-              <w:left w:w="88" w:type="dxa"/>
+              <w:left w:w="83" w:type="dxa"/>
             </w:tcMar>
           </w:tcPr>
           <w:p>
@@ -5235,7 +5385,7 @@
             </w:tcBorders>
             <w:shd w:fill="FFFFFF" w:val="clear"/>
             <w:tcMar>
-              <w:left w:w="88" w:type="dxa"/>
+              <w:left w:w="83" w:type="dxa"/>
             </w:tcMar>
           </w:tcPr>
           <w:p>
@@ -5275,7 +5425,7 @@
         </w:trPr>
         <w:tc>
           <w:tcPr>
-            <w:tcW w:w="1438" w:type="dxa"/>
+            <w:tcW w:w="1437" w:type="dxa"/>
             <w:tcBorders>
               <w:top w:val="single" w:sz="4" w:space="0" w:color="000001"/>
               <w:left w:val="single" w:sz="4" w:space="0" w:color="000001"/>
@@ -5286,7 +5436,7 @@
             </w:tcBorders>
             <w:shd w:fill="FFFFFF" w:val="clear"/>
             <w:tcMar>
-              <w:left w:w="88" w:type="dxa"/>
+              <w:left w:w="83" w:type="dxa"/>
             </w:tcMar>
           </w:tcPr>
           <w:p>
@@ -5320,7 +5470,7 @@
             </w:tcBorders>
             <w:shd w:fill="FFFFFF" w:val="clear"/>
             <w:tcMar>
-              <w:left w:w="88" w:type="dxa"/>
+              <w:left w:w="83" w:type="dxa"/>
             </w:tcMar>
           </w:tcPr>
           <w:p>
@@ -5334,7 +5484,7 @@
               <w:rPr>
                 <w:rFonts w:ascii="Courier 10 Pitch" w:hAnsi="Courier 10 Pitch"/>
                 <w:i w:val="false"/>
-                <w:color w:val="070FA9"/>
+                <w:color w:val="000000"/>
                 <w:sz w:val="22"/>
                 <w:szCs w:val="22"/>
                 <w:u w:val="none"/>
@@ -5344,7 +5494,7 @@
               <w:rPr>
                 <w:rFonts w:ascii="Courier 10 Pitch" w:hAnsi="Courier 10 Pitch"/>
                 <w:i w:val="false"/>
-                <w:color w:val="070FA9"/>
+                <w:color w:val="000000"/>
                 <w:sz w:val="22"/>
                 <w:szCs w:val="22"/>
                 <w:u w:val="none"/>
@@ -5363,7 +5513,7 @@
               <w:rPr>
                 <w:rFonts w:ascii="Courier 10 Pitch" w:hAnsi="Courier 10 Pitch"/>
                 <w:i w:val="false"/>
-                <w:color w:val="070FA9"/>
+                <w:color w:val="000000"/>
                 <w:sz w:val="22"/>
                 <w:szCs w:val="22"/>
                 <w:u w:val="none"/>
@@ -5373,7 +5523,7 @@
               <w:rPr>
                 <w:rFonts w:ascii="Courier 10 Pitch" w:hAnsi="Courier 10 Pitch"/>
                 <w:i w:val="false"/>
-                <w:color w:val="070FA9"/>
+                <w:color w:val="000000"/>
                 <w:sz w:val="22"/>
                 <w:szCs w:val="22"/>
                 <w:u w:val="none"/>
@@ -5392,7 +5542,7 @@
               <w:rPr>
                 <w:rFonts w:ascii="Courier 10 Pitch" w:hAnsi="Courier 10 Pitch"/>
                 <w:i w:val="false"/>
-                <w:color w:val="070FA9"/>
+                <w:color w:val="000000"/>
                 <w:sz w:val="22"/>
                 <w:szCs w:val="22"/>
                 <w:u w:val="none"/>
@@ -5402,7 +5552,7 @@
               <w:rPr>
                 <w:rFonts w:ascii="Courier 10 Pitch" w:hAnsi="Courier 10 Pitch"/>
                 <w:i w:val="false"/>
-                <w:color w:val="070FA9"/>
+                <w:color w:val="000000"/>
                 <w:sz w:val="22"/>
                 <w:szCs w:val="22"/>
                 <w:u w:val="none"/>
@@ -5418,7 +5568,7 @@
         </w:trPr>
         <w:tc>
           <w:tcPr>
-            <w:tcW w:w="1438" w:type="dxa"/>
+            <w:tcW w:w="1437" w:type="dxa"/>
             <w:tcBorders>
               <w:top w:val="single" w:sz="4" w:space="0" w:color="000001"/>
               <w:left w:val="single" w:sz="4" w:space="0" w:color="000001"/>
@@ -5429,7 +5579,7 @@
             </w:tcBorders>
             <w:shd w:fill="FFFFFF" w:val="clear"/>
             <w:tcMar>
-              <w:left w:w="88" w:type="dxa"/>
+              <w:left w:w="83" w:type="dxa"/>
             </w:tcMar>
           </w:tcPr>
           <w:p>
@@ -5467,7 +5617,7 @@
             </w:tcBorders>
             <w:shd w:fill="FFFFFF" w:val="clear"/>
             <w:tcMar>
-              <w:left w:w="88" w:type="dxa"/>
+              <w:left w:w="83" w:type="dxa"/>
             </w:tcMar>
           </w:tcPr>
           <w:p>
@@ -5565,7 +5715,7 @@
         </w:trPr>
         <w:tc>
           <w:tcPr>
-            <w:tcW w:w="1438" w:type="dxa"/>
+            <w:tcW w:w="1437" w:type="dxa"/>
             <w:tcBorders>
               <w:top w:val="single" w:sz="4" w:space="0" w:color="000001"/>
               <w:left w:val="single" w:sz="4" w:space="0" w:color="000001"/>
@@ -5576,7 +5726,7 @@
             </w:tcBorders>
             <w:shd w:fill="FFFFFF" w:val="clear"/>
             <w:tcMar>
-              <w:left w:w="88" w:type="dxa"/>
+              <w:left w:w="83" w:type="dxa"/>
             </w:tcMar>
           </w:tcPr>
           <w:p>
@@ -5620,7 +5770,7 @@
             </w:tcBorders>
             <w:shd w:fill="FFFFFF" w:val="clear"/>
             <w:tcMar>
-              <w:left w:w="88" w:type="dxa"/>
+              <w:left w:w="83" w:type="dxa"/>
             </w:tcMar>
           </w:tcPr>
           <w:p>
@@ -5659,7 +5809,29 @@
                 <w:szCs w:val="22"/>
                 <w:u w:val="none"/>
               </w:rPr>
-              <w:t>This cookie is used for logging data and generating optimised content.</w:t>
+              <w:t xml:space="preserve">This cookie is used for logging data and generating </w:t>
+            </w:r>
+            <w:r>
+              <w:rPr>
+                <w:rFonts w:ascii="Courier 10 Pitch" w:hAnsi="Courier 10 Pitch"/>
+                <w:i w:val="false"/>
+                <w:color w:val="000000"/>
+                <w:sz w:val="22"/>
+                <w:szCs w:val="22"/>
+                <w:u w:val="none"/>
+              </w:rPr>
+              <w:t>optimized</w:t>
+            </w:r>
+            <w:r>
+              <w:rPr>
+                <w:rFonts w:ascii="Courier 10 Pitch" w:hAnsi="Courier 10 Pitch"/>
+                <w:i w:val="false"/>
+                <w:color w:val="000000"/>
+                <w:sz w:val="22"/>
+                <w:szCs w:val="22"/>
+                <w:u w:val="none"/>
+              </w:rPr>
+              <w:t xml:space="preserve"> content.</w:t>
             </w:r>
           </w:p>
         </w:tc>
@@ -5669,20 +5841,10 @@
       <w:pPr>
         <w:pStyle w:val="TextBody"/>
         <w:spacing w:before="0" w:after="240"/>
-        <w:rPr>
-          <w:b/>
-          <w:i w:val="false"/>
-          <w:sz w:val="24"/>
-          <w:szCs w:val="24"/>
-        </w:rPr>
+        <w:rPr/>
       </w:pPr>
       <w:r>
-        <w:rPr>
-          <w:b/>
-          <w:i w:val="false"/>
-          <w:sz w:val="24"/>
-          <w:szCs w:val="24"/>
-        </w:rPr>
+        <w:rPr/>
       </w:r>
     </w:p>
     <w:sectPr>
@@ -5722,7 +5884,7 @@
       </w:tblCellMar>
     </w:tblPr>
     <w:tblGrid>
-      <w:gridCol w:w="4526"/>
+      <w:gridCol w:w="4525"/>
       <w:gridCol w:w="4525"/>
     </w:tblGrid>
     <w:tr>
@@ -5731,7 +5893,7 @@
       </w:trPr>
       <w:tc>
         <w:tcPr>
-          <w:tcW w:w="4526" w:type="dxa"/>
+          <w:tcW w:w="4525" w:type="dxa"/>
           <w:tcBorders>
             <w:top w:val="nil"/>
             <w:left w:val="nil"/>
@@ -5805,7 +5967,7 @@
             <w:fldChar w:fldCharType="separate"/>
           </w:r>
           <w:r>
-            <w:t>3</w:t>
+            <w:t>5</w:t>
           </w:r>
           <w:r>
             <w:fldChar w:fldCharType="end"/>
@@ -6537,7 +6699,6 @@
         </w:tabs>
         <w:ind w:left="720" w:hanging="360"/>
       </w:pPr>
-      <w:rPr/>
     </w:lvl>
     <w:lvl w:ilvl="1">
       <w:start w:val="1"/>
@@ -6550,7 +6711,6 @@
         </w:tabs>
         <w:ind w:left="1080" w:hanging="360"/>
       </w:pPr>
-      <w:rPr/>
     </w:lvl>
     <w:lvl w:ilvl="2">
       <w:start w:val="1"/>
@@ -6563,7 +6723,6 @@
         </w:tabs>
         <w:ind w:left="1440" w:hanging="360"/>
       </w:pPr>
-      <w:rPr/>
     </w:lvl>
     <w:lvl w:ilvl="3">
       <w:start w:val="1"/>
@@ -6576,7 +6735,6 @@
         </w:tabs>
         <w:ind w:left="1800" w:hanging="360"/>
       </w:pPr>
-      <w:rPr/>
     </w:lvl>
     <w:lvl w:ilvl="4">
       <w:start w:val="1"/>
@@ -6589,7 +6747,6 @@
         </w:tabs>
         <w:ind w:left="2160" w:hanging="360"/>
       </w:pPr>
-      <w:rPr/>
     </w:lvl>
     <w:lvl w:ilvl="5">
       <w:start w:val="1"/>
@@ -6602,7 +6759,6 @@
         </w:tabs>
         <w:ind w:left="2520" w:hanging="360"/>
       </w:pPr>
-      <w:rPr/>
     </w:lvl>
     <w:lvl w:ilvl="6">
       <w:start w:val="1"/>
@@ -6615,7 +6771,6 @@
         </w:tabs>
         <w:ind w:left="2880" w:hanging="360"/>
       </w:pPr>
-      <w:rPr/>
     </w:lvl>
     <w:lvl w:ilvl="7">
       <w:start w:val="1"/>
@@ -6628,7 +6783,6 @@
         </w:tabs>
         <w:ind w:left="3240" w:hanging="360"/>
       </w:pPr>
-      <w:rPr/>
     </w:lvl>
     <w:lvl w:ilvl="8">
       <w:start w:val="1"/>
@@ -6641,7 +6795,6 @@
         </w:tabs>
         <w:ind w:left="3600" w:hanging="360"/>
       </w:pPr>
-      <w:rPr/>
     </w:lvl>
   </w:abstractNum>
   <w:abstractNum w:abstractNumId="8">
@@ -6793,7 +6946,6 @@
         </w:tabs>
         <w:ind w:left="720" w:hanging="360"/>
       </w:pPr>
-      <w:rPr/>
     </w:lvl>
     <w:lvl w:ilvl="1">
       <w:start w:val="1"/>
@@ -6806,7 +6958,6 @@
         </w:tabs>
         <w:ind w:left="1080" w:hanging="360"/>
       </w:pPr>
-      <w:rPr/>
     </w:lvl>
     <w:lvl w:ilvl="2">
       <w:start w:val="1"/>
@@ -6819,7 +6970,6 @@
         </w:tabs>
         <w:ind w:left="1440" w:hanging="360"/>
       </w:pPr>
-      <w:rPr/>
     </w:lvl>
     <w:lvl w:ilvl="3">
       <w:start w:val="1"/>
@@ -6832,7 +6982,6 @@
         </w:tabs>
         <w:ind w:left="1800" w:hanging="360"/>
       </w:pPr>
-      <w:rPr/>
     </w:lvl>
     <w:lvl w:ilvl="4">
       <w:start w:val="1"/>
@@ -6845,7 +6994,6 @@
         </w:tabs>
         <w:ind w:left="2160" w:hanging="360"/>
       </w:pPr>
-      <w:rPr/>
     </w:lvl>
     <w:lvl w:ilvl="5">
       <w:start w:val="1"/>
@@ -6858,7 +7006,6 @@
         </w:tabs>
         <w:ind w:left="2520" w:hanging="360"/>
       </w:pPr>
-      <w:rPr/>
     </w:lvl>
     <w:lvl w:ilvl="6">
       <w:start w:val="1"/>
@@ -6871,7 +7018,6 @@
         </w:tabs>
         <w:ind w:left="2880" w:hanging="360"/>
       </w:pPr>
-      <w:rPr/>
     </w:lvl>
     <w:lvl w:ilvl="7">
       <w:start w:val="1"/>
@@ -6884,7 +7030,6 @@
         </w:tabs>
         <w:ind w:left="3240" w:hanging="360"/>
       </w:pPr>
-      <w:rPr/>
     </w:lvl>
     <w:lvl w:ilvl="8">
       <w:start w:val="1"/>
@@ -6897,7 +7042,6 @@
         </w:tabs>
         <w:ind w:left="3600" w:hanging="360"/>
       </w:pPr>
-      <w:rPr/>
     </w:lvl>
   </w:abstractNum>
   <w:abstractNum w:abstractNumId="10">
@@ -7352,7 +7496,7 @@
     <w:pPr>
       <w:widowControl/>
       <w:suppressAutoHyphens w:val="true"/>
-      <w:overflowPunct w:val="false"/>
+      <w:overflowPunct w:val="true"/>
       <w:bidi w:val="0"/>
       <w:spacing w:before="0" w:after="240"/>
       <w:jc w:val="both"/>
@@ -7674,9 +7818,17 @@
       <w:rFonts w:cs="OpenSymbol"/>
     </w:rPr>
   </w:style>
-  <w:style w:type="character" w:styleId="NumberingSymbols">
-    <w:name w:val="Numbering Symbols"/>
-    <w:rPr/>
+  <w:style w:type="character" w:styleId="ListLabel7">
+    <w:name w:val="ListLabel 7"/>
+    <w:rPr>
+      <w:rFonts w:cs="Symbol"/>
+    </w:rPr>
+  </w:style>
+  <w:style w:type="character" w:styleId="ListLabel8">
+    <w:name w:val="ListLabel 8"/>
+    <w:rPr>
+      <w:rFonts w:cs="OpenSymbol"/>
+    </w:rPr>
   </w:style>
   <w:style w:type="paragraph" w:styleId="Heading" w:customStyle="1">
     <w:name w:val="Heading"/>

</xml_diff>